<commit_message>
updated doc and qmd file
</commit_message>
<xml_diff>
--- a/nihl-r-classes-docs/R Class Descriptions.docx
+++ b/nihl-r-classes-docs/R Class Descriptions.docx
@@ -10,6 +10,462 @@
         <w:t>R Class Descriptions (Advanced) with Learning Objectives</w:t>
       </w:r>
     </w:p>
+    <w:p/>
+    <w:p>
+      <w:pPr>
+        <w:pStyle w:val="Heading1"/>
+      </w:pPr>
+      <w:r>
+        <w:t xml:space="preserve">Introduction to </w:t>
+      </w:r>
+      <w:r>
+        <w:t>Bioconductor</w:t>
+      </w:r>
+    </w:p>
+    <w:p>
+      <w:pPr>
+        <w:pStyle w:val="Heading2"/>
+      </w:pPr>
+      <w:r>
+        <w:rPr>
+          <w:b w:val="0"/>
+          <w:bCs w:val="0"/>
+        </w:rPr>
+        <w:t>Description</w:t>
+      </w:r>
+    </w:p>
+    <w:p>
+      <w:r>
+        <w:t>This class will provide an overview of Bioconductor. We will learn how to identify Bioconductor packages that are appropriate for our project, explore package documentation, and demonstrate how to download and install R packages from Bioconductor.</w:t>
+      </w:r>
+    </w:p>
+    <w:p>
+      <w:pPr>
+        <w:pStyle w:val="Heading2"/>
+      </w:pPr>
+      <w:r>
+        <w:t>Learning Objectives</w:t>
+      </w:r>
+    </w:p>
+    <w:p>
+      <w:r>
+        <w:t>Upon completion of this class participants should be able to:</w:t>
+      </w:r>
+    </w:p>
+    <w:p>
+      <w:pPr>
+        <w:numPr>
+          <w:ilvl w:val="0"/>
+          <w:numId w:val="3"/>
+        </w:numPr>
+      </w:pPr>
+      <w:r>
+        <w:t>Describe what the Bioconductor project comprises</w:t>
+      </w:r>
+    </w:p>
+    <w:p>
+      <w:pPr>
+        <w:numPr>
+          <w:ilvl w:val="0"/>
+          <w:numId w:val="3"/>
+        </w:numPr>
+      </w:pPr>
+      <w:r>
+        <w:t>Navigate the Bioconductor website to find packages for a particular task</w:t>
+      </w:r>
+    </w:p>
+    <w:p>
+      <w:pPr>
+        <w:numPr>
+          <w:ilvl w:val="0"/>
+          <w:numId w:val="3"/>
+        </w:numPr>
+      </w:pPr>
+      <w:r>
+        <w:t>Install and update Bioconductor package</w:t>
+      </w:r>
+    </w:p>
+    <w:p>
+      <w:pPr>
+        <w:numPr>
+          <w:ilvl w:val="0"/>
+          <w:numId w:val="3"/>
+        </w:numPr>
+      </w:pPr>
+      <w:r>
+        <w:t>Open a package vignette and practice running through the examples that they contain</w:t>
+      </w:r>
+    </w:p>
+    <w:p>
+      <w:pPr>
+        <w:numPr>
+          <w:ilvl w:val="0"/>
+          <w:numId w:val="3"/>
+        </w:numPr>
+      </w:pPr>
+      <w:r>
+        <w:t>Ensure that they are using the correct version of R to reproduce exactly the contents of this lesson</w:t>
+      </w:r>
+    </w:p>
+    <w:p>
+      <w:pPr>
+        <w:numPr>
+          <w:ilvl w:val="0"/>
+          <w:numId w:val="3"/>
+        </w:numPr>
+      </w:pPr>
+      <w:r>
+        <w:t>Describe how to join and communicate with the Bioconductor community</w:t>
+      </w:r>
+    </w:p>
+    <w:p>
+      <w:pPr>
+        <w:pStyle w:val="Heading2"/>
+      </w:pPr>
+      <w:r>
+        <w:t>Assumptions for This Class</w:t>
+      </w:r>
+    </w:p>
+    <w:p>
+      <w:r>
+        <w:t xml:space="preserve">This class makes a few assumptions about your understanding of R and RStudio. First, it assumed that you have already installed </w:t>
+      </w:r>
+      <w:hyperlink r:id="rId5" w:history="1">
+        <w:r>
+          <w:rPr>
+            <w:rStyle w:val="Hyperlink"/>
+          </w:rPr>
+          <w:t>R</w:t>
+        </w:r>
+      </w:hyperlink>
+      <w:r>
+        <w:t xml:space="preserve"> and </w:t>
+      </w:r>
+      <w:hyperlink r:id="rId6" w:anchor="Desktop" w:history="1">
+        <w:r>
+          <w:rPr>
+            <w:rStyle w:val="Hyperlink"/>
+          </w:rPr>
+          <w:t>RStudio</w:t>
+        </w:r>
+      </w:hyperlink>
+      <w:r>
+        <w:t>. Second, is that you have experience with R. If not, here are some resources for getting started:</w:t>
+      </w:r>
+    </w:p>
+    <w:p>
+      <w:pPr>
+        <w:pStyle w:val="ListParagraph"/>
+        <w:numPr>
+          <w:ilvl w:val="0"/>
+          <w:numId w:val="4"/>
+        </w:numPr>
+      </w:pPr>
+      <w:r>
+        <w:t xml:space="preserve">NIH Library </w:t>
+      </w:r>
+      <w:hyperlink r:id="rId7" w:history="1">
+        <w:r>
+          <w:rPr>
+            <w:rStyle w:val="Hyperlink"/>
+          </w:rPr>
+          <w:t>Introduction to R and RStudio</w:t>
+        </w:r>
+      </w:hyperlink>
+      <w:r>
+        <w:rPr>
+          <w:rFonts w:eastAsiaTheme="majorEastAsia"/>
+        </w:rPr>
+        <w:t xml:space="preserve"> class</w:t>
+      </w:r>
+    </w:p>
+    <w:p>
+      <w:pPr>
+        <w:pStyle w:val="ListParagraph"/>
+        <w:numPr>
+          <w:ilvl w:val="0"/>
+          <w:numId w:val="4"/>
+        </w:numPr>
+      </w:pPr>
+      <w:hyperlink r:id="rId8" w:history="1">
+        <w:r>
+          <w:rPr>
+            <w:rStyle w:val="Hyperlink"/>
+          </w:rPr>
+          <w:t>A (very) short introduction to R</w:t>
+        </w:r>
+      </w:hyperlink>
+    </w:p>
+    <w:p>
+      <w:pPr>
+        <w:pStyle w:val="ListParagraph"/>
+        <w:numPr>
+          <w:ilvl w:val="0"/>
+          <w:numId w:val="4"/>
+        </w:numPr>
+      </w:pPr>
+      <w:hyperlink r:id="rId9" w:history="1">
+        <w:r>
+          <w:rPr>
+            <w:rStyle w:val="Hyperlink"/>
+          </w:rPr>
+          <w:t>Quick-R</w:t>
+        </w:r>
+      </w:hyperlink>
+    </w:p>
+    <w:p>
+      <w:pPr>
+        <w:pStyle w:val="ListParagraph"/>
+        <w:numPr>
+          <w:ilvl w:val="0"/>
+          <w:numId w:val="4"/>
+        </w:numPr>
+      </w:pPr>
+      <w:hyperlink r:id="rId10" w:history="1">
+        <w:r>
+          <w:rPr>
+            <w:rStyle w:val="Hyperlink"/>
+          </w:rPr>
+          <w:t>Getting up to speed with R</w:t>
+        </w:r>
+      </w:hyperlink>
+    </w:p>
+    <w:p>
+      <w:r>
+        <w:t>Third, is experience working in RStudio and creating scripts and/or markdown files.</w:t>
+      </w:r>
+    </w:p>
+    <w:p/>
+    <w:p>
+      <w:pPr>
+        <w:pStyle w:val="Heading1"/>
+      </w:pPr>
+      <w:r>
+        <w:lastRenderedPageBreak/>
+        <w:t>Working with Data in Bioconductor</w:t>
+      </w:r>
+    </w:p>
+    <w:p>
+      <w:pPr>
+        <w:pStyle w:val="Heading2"/>
+      </w:pPr>
+      <w:bookmarkStart w:id="0" w:name="_Toc137819323"/>
+      <w:bookmarkStart w:id="1" w:name="description"/>
+      <w:r>
+        <w:t>Description</w:t>
+      </w:r>
+      <w:bookmarkEnd w:id="0"/>
+    </w:p>
+    <w:p>
+      <w:pPr>
+        <w:pStyle w:val="FirstParagraph"/>
+      </w:pPr>
+      <w:r>
+        <w:t>This class will provide an overview of common Bioconductor datatypes and explore options for working with biological sequence data.  Specifically, this class will focus on the object types for storing and manipulating genomic features and sequences.</w:t>
+      </w:r>
+    </w:p>
+    <w:p>
+      <w:pPr>
+        <w:pStyle w:val="Heading2"/>
+      </w:pPr>
+      <w:bookmarkStart w:id="2" w:name="_Toc137819324"/>
+      <w:bookmarkStart w:id="3" w:name="learning-objectives"/>
+      <w:bookmarkEnd w:id="1"/>
+      <w:r>
+        <w:t>Learning Objectives</w:t>
+      </w:r>
+      <w:bookmarkEnd w:id="2"/>
+    </w:p>
+    <w:p>
+      <w:pPr>
+        <w:pStyle w:val="FirstParagraph"/>
+      </w:pPr>
+      <w:r>
+        <w:t>Upon completion of this class participants should be able to:</w:t>
+      </w:r>
+    </w:p>
+    <w:p>
+      <w:pPr>
+        <w:pStyle w:val="Compact"/>
+        <w:numPr>
+          <w:ilvl w:val="0"/>
+          <w:numId w:val="1"/>
+        </w:numPr>
+      </w:pPr>
+      <w:r>
+        <w:t>Locate resources on S4Vector classes</w:t>
+      </w:r>
+    </w:p>
+    <w:p>
+      <w:pPr>
+        <w:pStyle w:val="Compact"/>
+        <w:numPr>
+          <w:ilvl w:val="0"/>
+          <w:numId w:val="1"/>
+        </w:numPr>
+      </w:pPr>
+      <w:r>
+        <w:t>Review standard R datatypes</w:t>
+      </w:r>
+    </w:p>
+    <w:p>
+      <w:pPr>
+        <w:pStyle w:val="Compact"/>
+        <w:numPr>
+          <w:ilvl w:val="0"/>
+          <w:numId w:val="1"/>
+        </w:numPr>
+      </w:pPr>
+      <w:r>
+        <w:t>List the 6 basic Bioconductor classes</w:t>
+      </w:r>
+    </w:p>
+    <w:p>
+      <w:pPr>
+        <w:pStyle w:val="Compact"/>
+        <w:numPr>
+          <w:ilvl w:val="0"/>
+          <w:numId w:val="1"/>
+        </w:numPr>
+      </w:pPr>
+      <w:r>
+        <w:t>Discuss methods for working with biological sequences</w:t>
+      </w:r>
+    </w:p>
+    <w:p>
+      <w:pPr>
+        <w:pStyle w:val="Compact"/>
+        <w:numPr>
+          <w:ilvl w:val="0"/>
+          <w:numId w:val="1"/>
+        </w:numPr>
+      </w:pPr>
+      <w:r>
+        <w:t>Locate information on Bioconductor, Bioconductor packages, and Bioconductor Courses</w:t>
+      </w:r>
+    </w:p>
+    <w:bookmarkEnd w:id="3"/>
+    <w:p>
+      <w:pPr>
+        <w:pStyle w:val="Heading2"/>
+      </w:pPr>
+      <w:r>
+        <w:t>Assumptions for This Class</w:t>
+      </w:r>
+    </w:p>
+    <w:p>
+      <w:r>
+        <w:t xml:space="preserve">This class makes a few assumptions about your understanding of R and RStudio. First, it assumed that you have already installed </w:t>
+      </w:r>
+      <w:hyperlink r:id="rId11" w:history="1">
+        <w:r>
+          <w:rPr>
+            <w:rStyle w:val="Hyperlink"/>
+          </w:rPr>
+          <w:t>R</w:t>
+        </w:r>
+      </w:hyperlink>
+      <w:r>
+        <w:t xml:space="preserve"> and </w:t>
+      </w:r>
+      <w:hyperlink r:id="rId12" w:anchor="Desktop" w:history="1">
+        <w:r>
+          <w:rPr>
+            <w:rStyle w:val="Hyperlink"/>
+          </w:rPr>
+          <w:t>RStudio</w:t>
+        </w:r>
+      </w:hyperlink>
+      <w:r>
+        <w:t>. Second, is that you have experience with R. If not, here are some resources for getting started:</w:t>
+      </w:r>
+    </w:p>
+    <w:p>
+      <w:pPr>
+        <w:pStyle w:val="ListParagraph"/>
+        <w:numPr>
+          <w:ilvl w:val="0"/>
+          <w:numId w:val="4"/>
+        </w:numPr>
+      </w:pPr>
+      <w:r>
+        <w:t>NIH Library</w:t>
+      </w:r>
+      <w:r>
+        <w:t xml:space="preserve"> </w:t>
+      </w:r>
+      <w:hyperlink r:id="rId13" w:history="1">
+        <w:r>
+          <w:rPr>
+            <w:rStyle w:val="Hyperlink"/>
+          </w:rPr>
+          <w:t>Introduction to R and RStudio</w:t>
+        </w:r>
+      </w:hyperlink>
+      <w:r>
+        <w:rPr>
+          <w:rFonts w:eastAsiaTheme="majorEastAsia"/>
+        </w:rPr>
+        <w:t xml:space="preserve"> class</w:t>
+      </w:r>
+    </w:p>
+    <w:p>
+      <w:pPr>
+        <w:pStyle w:val="ListParagraph"/>
+        <w:numPr>
+          <w:ilvl w:val="0"/>
+          <w:numId w:val="4"/>
+        </w:numPr>
+      </w:pPr>
+      <w:hyperlink r:id="rId14" w:history="1">
+        <w:r>
+          <w:rPr>
+            <w:rStyle w:val="Hyperlink"/>
+          </w:rPr>
+          <w:t>A (very) short introduction to R</w:t>
+        </w:r>
+      </w:hyperlink>
+    </w:p>
+    <w:p>
+      <w:pPr>
+        <w:pStyle w:val="ListParagraph"/>
+        <w:numPr>
+          <w:ilvl w:val="0"/>
+          <w:numId w:val="4"/>
+        </w:numPr>
+      </w:pPr>
+      <w:hyperlink r:id="rId15" w:history="1">
+        <w:r>
+          <w:rPr>
+            <w:rStyle w:val="Hyperlink"/>
+          </w:rPr>
+          <w:t>Quick-R</w:t>
+        </w:r>
+      </w:hyperlink>
+    </w:p>
+    <w:p>
+      <w:pPr>
+        <w:pStyle w:val="ListParagraph"/>
+        <w:numPr>
+          <w:ilvl w:val="0"/>
+          <w:numId w:val="4"/>
+        </w:numPr>
+      </w:pPr>
+      <w:hyperlink r:id="rId16" w:history="1">
+        <w:r>
+          <w:rPr>
+            <w:rStyle w:val="Hyperlink"/>
+          </w:rPr>
+          <w:t>Getting up to speed with R</w:t>
+        </w:r>
+      </w:hyperlink>
+    </w:p>
+    <w:p>
+      <w:r>
+        <w:t>Third, is experience working in RStudio and creating scripts and/or markdown files.</w:t>
+      </w:r>
+    </w:p>
+    <w:p/>
     <w:sectPr>
       <w:pgSz w:w="12240" w:h="15840"/>
       <w:pgMar w:top="1440" w:right="1440" w:bottom="1440" w:left="1440" w:header="720" w:footer="720" w:gutter="0"/>
@@ -18,6 +474,511 @@
     </w:sectPr>
   </w:body>
 </w:document>
+</file>
+
+<file path=word/numbering.xml><?xml version="1.0" encoding="utf-8"?>
+<w:numbering xmlns:wpc="http://schemas.microsoft.com/office/word/2010/wordprocessingCanvas" xmlns:cx="http://schemas.microsoft.com/office/drawing/2014/chartex" xmlns:cx1="http://schemas.microsoft.com/office/drawing/2015/9/8/chartex" xmlns:cx2="http://schemas.microsoft.com/office/drawing/2015/10/21/chartex" xmlns:cx3="http://schemas.microsoft.com/office/drawing/2016/5/9/chartex" xmlns:cx4="http://schemas.microsoft.com/office/drawing/2016/5/10/chartex" xmlns:cx5="http://schemas.microsoft.com/office/drawing/2016/5/11/chartex" xmlns:cx6="http://schemas.microsoft.com/office/drawing/2016/5/12/chartex" xmlns:cx7="http://schemas.microsoft.com/office/drawing/2016/5/13/chartex" xmlns:cx8="http://schemas.microsoft.com/office/drawing/2016/5/14/chartex" xmlns:mc="http://schemas.openxmlformats.org/markup-compatibility/2006" xmlns:aink="http://schemas.microsoft.com/office/drawing/2016/ink" xmlns:am3d="http://schemas.microsoft.com/office/drawing/2017/model3d" xmlns:o="urn:schemas-microsoft-com:office:office" xmlns:oel="http://schemas.microsoft.com/office/2019/extlst" xmlns:r="http://schemas.openxmlformats.org/officeDocument/2006/relationships" xmlns:m="http://schemas.openxmlformats.org/officeDocument/2006/math" xmlns:v="urn:schemas-microsoft-com:vml" xmlns:wp14="http://schemas.microsoft.com/office/word/2010/wordprocessingDrawing" xmlns:wp="http://schemas.openxmlformats.org/drawingml/2006/wordprocessingDrawing" xmlns:w10="urn:schemas-microsoft-com:office:word" xmlns:w="http://schemas.openxmlformats.org/wordprocessingml/2006/main" xmlns:w14="http://schemas.microsoft.com/office/word/2010/wordml" xmlns:w15="http://schemas.microsoft.com/office/word/2012/wordml" xmlns:w16cex="http://schemas.microsoft.com/office/word/2018/wordml/cex" xmlns:w16cid="http://schemas.microsoft.com/office/word/2016/wordml/cid" xmlns:w16="http://schemas.microsoft.com/office/word/2018/wordml" xmlns:w16sdtdh="http://schemas.microsoft.com/office/word/2020/wordml/sdtdatahash" xmlns:w16se="http://schemas.microsoft.com/office/word/2015/wordml/symex" xmlns:wpg="http://schemas.microsoft.com/office/word/2010/wordprocessingGroup" xmlns:wpi="http://schemas.microsoft.com/office/word/2010/wordprocessingInk" xmlns:wne="http://schemas.microsoft.com/office/word/2006/wordml" xmlns:wps="http://schemas.microsoft.com/office/word/2010/wordprocessingShape" mc:Ignorable="w14 w15 w16se w16cid w16 w16cex w16sdtdh wp14">
+  <w:abstractNum w:abstractNumId="0" w15:restartNumberingAfterBreak="0">
+    <w:nsid w:val="0000A991"/>
+    <w:multiLevelType w:val="multilevel"/>
+    <w:tmpl w:val="E7BE1B56"/>
+    <w:lvl w:ilvl="0">
+      <w:numFmt w:val="bullet"/>
+      <w:lvlText w:val="•"/>
+      <w:lvlJc w:val="left"/>
+      <w:pPr>
+        <w:ind w:left="720" w:hanging="480"/>
+      </w:pPr>
+    </w:lvl>
+    <w:lvl w:ilvl="1">
+      <w:numFmt w:val="bullet"/>
+      <w:lvlText w:val="–"/>
+      <w:lvlJc w:val="left"/>
+      <w:pPr>
+        <w:ind w:left="1440" w:hanging="480"/>
+      </w:pPr>
+    </w:lvl>
+    <w:lvl w:ilvl="2">
+      <w:numFmt w:val="bullet"/>
+      <w:lvlText w:val="•"/>
+      <w:lvlJc w:val="left"/>
+      <w:pPr>
+        <w:ind w:left="2160" w:hanging="480"/>
+      </w:pPr>
+    </w:lvl>
+    <w:lvl w:ilvl="3">
+      <w:numFmt w:val="bullet"/>
+      <w:lvlText w:val="–"/>
+      <w:lvlJc w:val="left"/>
+      <w:pPr>
+        <w:ind w:left="2880" w:hanging="480"/>
+      </w:pPr>
+    </w:lvl>
+    <w:lvl w:ilvl="4">
+      <w:numFmt w:val="bullet"/>
+      <w:lvlText w:val="•"/>
+      <w:lvlJc w:val="left"/>
+      <w:pPr>
+        <w:ind w:left="3600" w:hanging="480"/>
+      </w:pPr>
+    </w:lvl>
+    <w:lvl w:ilvl="5">
+      <w:numFmt w:val="bullet"/>
+      <w:lvlText w:val="–"/>
+      <w:lvlJc w:val="left"/>
+      <w:pPr>
+        <w:ind w:left="4320" w:hanging="480"/>
+      </w:pPr>
+    </w:lvl>
+    <w:lvl w:ilvl="6">
+      <w:numFmt w:val="bullet"/>
+      <w:lvlText w:val="•"/>
+      <w:lvlJc w:val="left"/>
+      <w:pPr>
+        <w:ind w:left="5040" w:hanging="480"/>
+      </w:pPr>
+    </w:lvl>
+    <w:lvl w:ilvl="7">
+      <w:numFmt w:val="bullet"/>
+      <w:lvlText w:val="–"/>
+      <w:lvlJc w:val="left"/>
+      <w:pPr>
+        <w:ind w:left="5760" w:hanging="480"/>
+      </w:pPr>
+    </w:lvl>
+    <w:lvl w:ilvl="8">
+      <w:numFmt w:val="bullet"/>
+      <w:lvlText w:val="•"/>
+      <w:lvlJc w:val="left"/>
+      <w:pPr>
+        <w:ind w:left="6480" w:hanging="480"/>
+      </w:pPr>
+    </w:lvl>
+  </w:abstractNum>
+  <w:abstractNum w:abstractNumId="1" w15:restartNumberingAfterBreak="0">
+    <w:nsid w:val="3C7A5598"/>
+    <w:multiLevelType w:val="multilevel"/>
+    <w:tmpl w:val="EB0240D8"/>
+    <w:lvl w:ilvl="0">
+      <w:start w:val="1"/>
+      <w:numFmt w:val="bullet"/>
+      <w:lvlText w:val=""/>
+      <w:lvlJc w:val="left"/>
+      <w:pPr>
+        <w:tabs>
+          <w:tab w:val="num" w:pos="720"/>
+        </w:tabs>
+        <w:ind w:left="720" w:hanging="360"/>
+      </w:pPr>
+      <w:rPr>
+        <w:rFonts w:ascii="Symbol" w:hAnsi="Symbol" w:hint="default"/>
+        <w:sz w:val="20"/>
+      </w:rPr>
+    </w:lvl>
+    <w:lvl w:ilvl="1" w:tentative="1">
+      <w:start w:val="1"/>
+      <w:numFmt w:val="bullet"/>
+      <w:lvlText w:val="o"/>
+      <w:lvlJc w:val="left"/>
+      <w:pPr>
+        <w:tabs>
+          <w:tab w:val="num" w:pos="1440"/>
+        </w:tabs>
+        <w:ind w:left="1440" w:hanging="360"/>
+      </w:pPr>
+      <w:rPr>
+        <w:rFonts w:ascii="Courier New" w:hAnsi="Courier New" w:hint="default"/>
+        <w:sz w:val="20"/>
+      </w:rPr>
+    </w:lvl>
+    <w:lvl w:ilvl="2" w:tentative="1">
+      <w:start w:val="1"/>
+      <w:numFmt w:val="bullet"/>
+      <w:lvlText w:val=""/>
+      <w:lvlJc w:val="left"/>
+      <w:pPr>
+        <w:tabs>
+          <w:tab w:val="num" w:pos="2160"/>
+        </w:tabs>
+        <w:ind w:left="2160" w:hanging="360"/>
+      </w:pPr>
+      <w:rPr>
+        <w:rFonts w:ascii="Wingdings" w:hAnsi="Wingdings" w:hint="default"/>
+        <w:sz w:val="20"/>
+      </w:rPr>
+    </w:lvl>
+    <w:lvl w:ilvl="3" w:tentative="1">
+      <w:start w:val="1"/>
+      <w:numFmt w:val="bullet"/>
+      <w:lvlText w:val=""/>
+      <w:lvlJc w:val="left"/>
+      <w:pPr>
+        <w:tabs>
+          <w:tab w:val="num" w:pos="2880"/>
+        </w:tabs>
+        <w:ind w:left="2880" w:hanging="360"/>
+      </w:pPr>
+      <w:rPr>
+        <w:rFonts w:ascii="Wingdings" w:hAnsi="Wingdings" w:hint="default"/>
+        <w:sz w:val="20"/>
+      </w:rPr>
+    </w:lvl>
+    <w:lvl w:ilvl="4" w:tentative="1">
+      <w:start w:val="1"/>
+      <w:numFmt w:val="bullet"/>
+      <w:lvlText w:val=""/>
+      <w:lvlJc w:val="left"/>
+      <w:pPr>
+        <w:tabs>
+          <w:tab w:val="num" w:pos="3600"/>
+        </w:tabs>
+        <w:ind w:left="3600" w:hanging="360"/>
+      </w:pPr>
+      <w:rPr>
+        <w:rFonts w:ascii="Wingdings" w:hAnsi="Wingdings" w:hint="default"/>
+        <w:sz w:val="20"/>
+      </w:rPr>
+    </w:lvl>
+    <w:lvl w:ilvl="5" w:tentative="1">
+      <w:start w:val="1"/>
+      <w:numFmt w:val="bullet"/>
+      <w:lvlText w:val=""/>
+      <w:lvlJc w:val="left"/>
+      <w:pPr>
+        <w:tabs>
+          <w:tab w:val="num" w:pos="4320"/>
+        </w:tabs>
+        <w:ind w:left="4320" w:hanging="360"/>
+      </w:pPr>
+      <w:rPr>
+        <w:rFonts w:ascii="Wingdings" w:hAnsi="Wingdings" w:hint="default"/>
+        <w:sz w:val="20"/>
+      </w:rPr>
+    </w:lvl>
+    <w:lvl w:ilvl="6" w:tentative="1">
+      <w:start w:val="1"/>
+      <w:numFmt w:val="bullet"/>
+      <w:lvlText w:val=""/>
+      <w:lvlJc w:val="left"/>
+      <w:pPr>
+        <w:tabs>
+          <w:tab w:val="num" w:pos="5040"/>
+        </w:tabs>
+        <w:ind w:left="5040" w:hanging="360"/>
+      </w:pPr>
+      <w:rPr>
+        <w:rFonts w:ascii="Wingdings" w:hAnsi="Wingdings" w:hint="default"/>
+        <w:sz w:val="20"/>
+      </w:rPr>
+    </w:lvl>
+    <w:lvl w:ilvl="7" w:tentative="1">
+      <w:start w:val="1"/>
+      <w:numFmt w:val="bullet"/>
+      <w:lvlText w:val=""/>
+      <w:lvlJc w:val="left"/>
+      <w:pPr>
+        <w:tabs>
+          <w:tab w:val="num" w:pos="5760"/>
+        </w:tabs>
+        <w:ind w:left="5760" w:hanging="360"/>
+      </w:pPr>
+      <w:rPr>
+        <w:rFonts w:ascii="Wingdings" w:hAnsi="Wingdings" w:hint="default"/>
+        <w:sz w:val="20"/>
+      </w:rPr>
+    </w:lvl>
+    <w:lvl w:ilvl="8" w:tentative="1">
+      <w:start w:val="1"/>
+      <w:numFmt w:val="bullet"/>
+      <w:lvlText w:val=""/>
+      <w:lvlJc w:val="left"/>
+      <w:pPr>
+        <w:tabs>
+          <w:tab w:val="num" w:pos="6480"/>
+        </w:tabs>
+        <w:ind w:left="6480" w:hanging="360"/>
+      </w:pPr>
+      <w:rPr>
+        <w:rFonts w:ascii="Wingdings" w:hAnsi="Wingdings" w:hint="default"/>
+        <w:sz w:val="20"/>
+      </w:rPr>
+    </w:lvl>
+  </w:abstractNum>
+  <w:abstractNum w:abstractNumId="2" w15:restartNumberingAfterBreak="0">
+    <w:nsid w:val="5C4755EB"/>
+    <w:multiLevelType w:val="multilevel"/>
+    <w:tmpl w:val="9D5A18B8"/>
+    <w:lvl w:ilvl="0">
+      <w:start w:val="1"/>
+      <w:numFmt w:val="bullet"/>
+      <w:lvlText w:val=""/>
+      <w:lvlJc w:val="left"/>
+      <w:pPr>
+        <w:tabs>
+          <w:tab w:val="num" w:pos="720"/>
+        </w:tabs>
+        <w:ind w:left="720" w:hanging="360"/>
+      </w:pPr>
+      <w:rPr>
+        <w:rFonts w:ascii="Symbol" w:hAnsi="Symbol" w:hint="default"/>
+        <w:sz w:val="20"/>
+      </w:rPr>
+    </w:lvl>
+    <w:lvl w:ilvl="1" w:tentative="1">
+      <w:start w:val="1"/>
+      <w:numFmt w:val="bullet"/>
+      <w:lvlText w:val="o"/>
+      <w:lvlJc w:val="left"/>
+      <w:pPr>
+        <w:tabs>
+          <w:tab w:val="num" w:pos="1440"/>
+        </w:tabs>
+        <w:ind w:left="1440" w:hanging="360"/>
+      </w:pPr>
+      <w:rPr>
+        <w:rFonts w:ascii="Courier New" w:hAnsi="Courier New" w:hint="default"/>
+        <w:sz w:val="20"/>
+      </w:rPr>
+    </w:lvl>
+    <w:lvl w:ilvl="2" w:tentative="1">
+      <w:start w:val="1"/>
+      <w:numFmt w:val="bullet"/>
+      <w:lvlText w:val=""/>
+      <w:lvlJc w:val="left"/>
+      <w:pPr>
+        <w:tabs>
+          <w:tab w:val="num" w:pos="2160"/>
+        </w:tabs>
+        <w:ind w:left="2160" w:hanging="360"/>
+      </w:pPr>
+      <w:rPr>
+        <w:rFonts w:ascii="Wingdings" w:hAnsi="Wingdings" w:hint="default"/>
+        <w:sz w:val="20"/>
+      </w:rPr>
+    </w:lvl>
+    <w:lvl w:ilvl="3" w:tentative="1">
+      <w:start w:val="1"/>
+      <w:numFmt w:val="bullet"/>
+      <w:lvlText w:val=""/>
+      <w:lvlJc w:val="left"/>
+      <w:pPr>
+        <w:tabs>
+          <w:tab w:val="num" w:pos="2880"/>
+        </w:tabs>
+        <w:ind w:left="2880" w:hanging="360"/>
+      </w:pPr>
+      <w:rPr>
+        <w:rFonts w:ascii="Wingdings" w:hAnsi="Wingdings" w:hint="default"/>
+        <w:sz w:val="20"/>
+      </w:rPr>
+    </w:lvl>
+    <w:lvl w:ilvl="4" w:tentative="1">
+      <w:start w:val="1"/>
+      <w:numFmt w:val="bullet"/>
+      <w:lvlText w:val=""/>
+      <w:lvlJc w:val="left"/>
+      <w:pPr>
+        <w:tabs>
+          <w:tab w:val="num" w:pos="3600"/>
+        </w:tabs>
+        <w:ind w:left="3600" w:hanging="360"/>
+      </w:pPr>
+      <w:rPr>
+        <w:rFonts w:ascii="Wingdings" w:hAnsi="Wingdings" w:hint="default"/>
+        <w:sz w:val="20"/>
+      </w:rPr>
+    </w:lvl>
+    <w:lvl w:ilvl="5" w:tentative="1">
+      <w:start w:val="1"/>
+      <w:numFmt w:val="bullet"/>
+      <w:lvlText w:val=""/>
+      <w:lvlJc w:val="left"/>
+      <w:pPr>
+        <w:tabs>
+          <w:tab w:val="num" w:pos="4320"/>
+        </w:tabs>
+        <w:ind w:left="4320" w:hanging="360"/>
+      </w:pPr>
+      <w:rPr>
+        <w:rFonts w:ascii="Wingdings" w:hAnsi="Wingdings" w:hint="default"/>
+        <w:sz w:val="20"/>
+      </w:rPr>
+    </w:lvl>
+    <w:lvl w:ilvl="6" w:tentative="1">
+      <w:start w:val="1"/>
+      <w:numFmt w:val="bullet"/>
+      <w:lvlText w:val=""/>
+      <w:lvlJc w:val="left"/>
+      <w:pPr>
+        <w:tabs>
+          <w:tab w:val="num" w:pos="5040"/>
+        </w:tabs>
+        <w:ind w:left="5040" w:hanging="360"/>
+      </w:pPr>
+      <w:rPr>
+        <w:rFonts w:ascii="Wingdings" w:hAnsi="Wingdings" w:hint="default"/>
+        <w:sz w:val="20"/>
+      </w:rPr>
+    </w:lvl>
+    <w:lvl w:ilvl="7" w:tentative="1">
+      <w:start w:val="1"/>
+      <w:numFmt w:val="bullet"/>
+      <w:lvlText w:val=""/>
+      <w:lvlJc w:val="left"/>
+      <w:pPr>
+        <w:tabs>
+          <w:tab w:val="num" w:pos="5760"/>
+        </w:tabs>
+        <w:ind w:left="5760" w:hanging="360"/>
+      </w:pPr>
+      <w:rPr>
+        <w:rFonts w:ascii="Wingdings" w:hAnsi="Wingdings" w:hint="default"/>
+        <w:sz w:val="20"/>
+      </w:rPr>
+    </w:lvl>
+    <w:lvl w:ilvl="8" w:tentative="1">
+      <w:start w:val="1"/>
+      <w:numFmt w:val="bullet"/>
+      <w:lvlText w:val=""/>
+      <w:lvlJc w:val="left"/>
+      <w:pPr>
+        <w:tabs>
+          <w:tab w:val="num" w:pos="6480"/>
+        </w:tabs>
+        <w:ind w:left="6480" w:hanging="360"/>
+      </w:pPr>
+      <w:rPr>
+        <w:rFonts w:ascii="Wingdings" w:hAnsi="Wingdings" w:hint="default"/>
+        <w:sz w:val="20"/>
+      </w:rPr>
+    </w:lvl>
+  </w:abstractNum>
+  <w:abstractNum w:abstractNumId="3" w15:restartNumberingAfterBreak="0">
+    <w:nsid w:val="712852EE"/>
+    <w:multiLevelType w:val="hybridMultilevel"/>
+    <w:tmpl w:val="969EC6F6"/>
+    <w:lvl w:ilvl="0" w:tplc="04090001">
+      <w:start w:val="1"/>
+      <w:numFmt w:val="bullet"/>
+      <w:lvlText w:val=""/>
+      <w:lvlJc w:val="left"/>
+      <w:pPr>
+        <w:ind w:left="720" w:hanging="360"/>
+      </w:pPr>
+      <w:rPr>
+        <w:rFonts w:ascii="Symbol" w:hAnsi="Symbol" w:hint="default"/>
+      </w:rPr>
+    </w:lvl>
+    <w:lvl w:ilvl="1" w:tplc="04090003" w:tentative="1">
+      <w:start w:val="1"/>
+      <w:numFmt w:val="bullet"/>
+      <w:lvlText w:val="o"/>
+      <w:lvlJc w:val="left"/>
+      <w:pPr>
+        <w:ind w:left="1440" w:hanging="360"/>
+      </w:pPr>
+      <w:rPr>
+        <w:rFonts w:ascii="Courier New" w:hAnsi="Courier New" w:cs="Courier New" w:hint="default"/>
+      </w:rPr>
+    </w:lvl>
+    <w:lvl w:ilvl="2" w:tplc="04090005" w:tentative="1">
+      <w:start w:val="1"/>
+      <w:numFmt w:val="bullet"/>
+      <w:lvlText w:val=""/>
+      <w:lvlJc w:val="left"/>
+      <w:pPr>
+        <w:ind w:left="2160" w:hanging="360"/>
+      </w:pPr>
+      <w:rPr>
+        <w:rFonts w:ascii="Wingdings" w:hAnsi="Wingdings" w:hint="default"/>
+      </w:rPr>
+    </w:lvl>
+    <w:lvl w:ilvl="3" w:tplc="04090001" w:tentative="1">
+      <w:start w:val="1"/>
+      <w:numFmt w:val="bullet"/>
+      <w:lvlText w:val=""/>
+      <w:lvlJc w:val="left"/>
+      <w:pPr>
+        <w:ind w:left="2880" w:hanging="360"/>
+      </w:pPr>
+      <w:rPr>
+        <w:rFonts w:ascii="Symbol" w:hAnsi="Symbol" w:hint="default"/>
+      </w:rPr>
+    </w:lvl>
+    <w:lvl w:ilvl="4" w:tplc="04090003" w:tentative="1">
+      <w:start w:val="1"/>
+      <w:numFmt w:val="bullet"/>
+      <w:lvlText w:val="o"/>
+      <w:lvlJc w:val="left"/>
+      <w:pPr>
+        <w:ind w:left="3600" w:hanging="360"/>
+      </w:pPr>
+      <w:rPr>
+        <w:rFonts w:ascii="Courier New" w:hAnsi="Courier New" w:cs="Courier New" w:hint="default"/>
+      </w:rPr>
+    </w:lvl>
+    <w:lvl w:ilvl="5" w:tplc="04090005" w:tentative="1">
+      <w:start w:val="1"/>
+      <w:numFmt w:val="bullet"/>
+      <w:lvlText w:val=""/>
+      <w:lvlJc w:val="left"/>
+      <w:pPr>
+        <w:ind w:left="4320" w:hanging="360"/>
+      </w:pPr>
+      <w:rPr>
+        <w:rFonts w:ascii="Wingdings" w:hAnsi="Wingdings" w:hint="default"/>
+      </w:rPr>
+    </w:lvl>
+    <w:lvl w:ilvl="6" w:tplc="04090001" w:tentative="1">
+      <w:start w:val="1"/>
+      <w:numFmt w:val="bullet"/>
+      <w:lvlText w:val=""/>
+      <w:lvlJc w:val="left"/>
+      <w:pPr>
+        <w:ind w:left="5040" w:hanging="360"/>
+      </w:pPr>
+      <w:rPr>
+        <w:rFonts w:ascii="Symbol" w:hAnsi="Symbol" w:hint="default"/>
+      </w:rPr>
+    </w:lvl>
+    <w:lvl w:ilvl="7" w:tplc="04090003" w:tentative="1">
+      <w:start w:val="1"/>
+      <w:numFmt w:val="bullet"/>
+      <w:lvlText w:val="o"/>
+      <w:lvlJc w:val="left"/>
+      <w:pPr>
+        <w:ind w:left="5760" w:hanging="360"/>
+      </w:pPr>
+      <w:rPr>
+        <w:rFonts w:ascii="Courier New" w:hAnsi="Courier New" w:cs="Courier New" w:hint="default"/>
+      </w:rPr>
+    </w:lvl>
+    <w:lvl w:ilvl="8" w:tplc="04090005" w:tentative="1">
+      <w:start w:val="1"/>
+      <w:numFmt w:val="bullet"/>
+      <w:lvlText w:val=""/>
+      <w:lvlJc w:val="left"/>
+      <w:pPr>
+        <w:ind w:left="6480" w:hanging="360"/>
+      </w:pPr>
+      <w:rPr>
+        <w:rFonts w:ascii="Wingdings" w:hAnsi="Wingdings" w:hint="default"/>
+      </w:rPr>
+    </w:lvl>
+  </w:abstractNum>
+  <w:num w:numId="1" w16cid:durableId="1916937064">
+    <w:abstractNumId w:val="0"/>
+  </w:num>
+  <w:num w:numId="2" w16cid:durableId="1516308993">
+    <w:abstractNumId w:val="1"/>
+  </w:num>
+  <w:num w:numId="3" w16cid:durableId="668407377">
+    <w:abstractNumId w:val="2"/>
+  </w:num>
+  <w:num w:numId="4" w16cid:durableId="1369139863">
+    <w:abstractNumId w:val="3"/>
+  </w:num>
+</w:numbering>
 </file>
 
 <file path=word/styles.xml><?xml version="1.0" encoding="utf-8"?>
@@ -419,10 +1380,54 @@
     <w:name w:val="Normal"/>
     <w:qFormat/>
   </w:style>
+  <w:style w:type="paragraph" w:styleId="Heading1">
+    <w:name w:val="heading 1"/>
+    <w:basedOn w:val="Normal"/>
+    <w:next w:val="Normal"/>
+    <w:link w:val="Heading1Char"/>
+    <w:uiPriority w:val="9"/>
+    <w:qFormat/>
+    <w:rsid w:val="00046A84"/>
+    <w:pPr>
+      <w:keepNext/>
+      <w:keepLines/>
+      <w:spacing w:before="240" w:after="0"/>
+      <w:outlineLvl w:val="0"/>
+    </w:pPr>
+    <w:rPr>
+      <w:rFonts w:asciiTheme="majorHAnsi" w:eastAsiaTheme="majorEastAsia" w:hAnsiTheme="majorHAnsi" w:cstheme="majorBidi"/>
+      <w:color w:val="2F5496" w:themeColor="accent1" w:themeShade="BF"/>
+      <w:sz w:val="32"/>
+      <w:szCs w:val="32"/>
+    </w:rPr>
+  </w:style>
+  <w:style w:type="paragraph" w:styleId="Heading2">
+    <w:name w:val="heading 2"/>
+    <w:basedOn w:val="Normal"/>
+    <w:next w:val="BodyText"/>
+    <w:link w:val="Heading2Char"/>
+    <w:uiPriority w:val="9"/>
+    <w:unhideWhenUsed/>
+    <w:qFormat/>
+    <w:rsid w:val="00046A84"/>
+    <w:pPr>
+      <w:keepNext/>
+      <w:keepLines/>
+      <w:spacing w:before="200" w:after="0" w:line="240" w:lineRule="auto"/>
+      <w:outlineLvl w:val="1"/>
+    </w:pPr>
+    <w:rPr>
+      <w:rFonts w:asciiTheme="majorHAnsi" w:eastAsiaTheme="majorEastAsia" w:hAnsiTheme="majorHAnsi" w:cstheme="majorBidi"/>
+      <w:b/>
+      <w:bCs/>
+      <w:color w:val="4472C4" w:themeColor="accent1"/>
+      <w:sz w:val="28"/>
+      <w:szCs w:val="28"/>
+    </w:rPr>
+  </w:style>
   <w:style w:type="character" w:default="1" w:styleId="DefaultParagraphFont">
     <w:name w:val="Default Paragraph Font"/>
     <w:uiPriority w:val="1"/>
-    <w:semiHidden/>
     <w:unhideWhenUsed/>
   </w:style>
   <w:style w:type="table" w:default="1" w:styleId="TableNormal">
@@ -479,6 +1484,131 @@
       <w:sz w:val="56"/>
       <w:szCs w:val="56"/>
     </w:rPr>
+  </w:style>
+  <w:style w:type="character" w:customStyle="1" w:styleId="Heading2Char">
+    <w:name w:val="Heading 2 Char"/>
+    <w:basedOn w:val="DefaultParagraphFont"/>
+    <w:link w:val="Heading2"/>
+    <w:uiPriority w:val="9"/>
+    <w:rsid w:val="00046A84"/>
+    <w:rPr>
+      <w:rFonts w:asciiTheme="majorHAnsi" w:eastAsiaTheme="majorEastAsia" w:hAnsiTheme="majorHAnsi" w:cstheme="majorBidi"/>
+      <w:b/>
+      <w:bCs/>
+      <w:color w:val="4472C4" w:themeColor="accent1"/>
+      <w:sz w:val="28"/>
+      <w:szCs w:val="28"/>
+    </w:rPr>
+  </w:style>
+  <w:style w:type="paragraph" w:customStyle="1" w:styleId="FirstParagraph">
+    <w:name w:val="First Paragraph"/>
+    <w:basedOn w:val="BodyText"/>
+    <w:next w:val="BodyText"/>
+    <w:qFormat/>
+    <w:rsid w:val="00046A84"/>
+    <w:pPr>
+      <w:spacing w:before="180" w:after="180" w:line="240" w:lineRule="auto"/>
+    </w:pPr>
+    <w:rPr>
+      <w:sz w:val="24"/>
+      <w:szCs w:val="24"/>
+    </w:rPr>
+  </w:style>
+  <w:style w:type="paragraph" w:customStyle="1" w:styleId="Compact">
+    <w:name w:val="Compact"/>
+    <w:basedOn w:val="BodyText"/>
+    <w:qFormat/>
+    <w:rsid w:val="00046A84"/>
+    <w:pPr>
+      <w:spacing w:before="36" w:after="36" w:line="240" w:lineRule="auto"/>
+    </w:pPr>
+    <w:rPr>
+      <w:sz w:val="24"/>
+      <w:szCs w:val="24"/>
+    </w:rPr>
+  </w:style>
+  <w:style w:type="paragraph" w:styleId="BodyText">
+    <w:name w:val="Body Text"/>
+    <w:basedOn w:val="Normal"/>
+    <w:link w:val="BodyTextChar"/>
+    <w:uiPriority w:val="99"/>
+    <w:semiHidden/>
+    <w:unhideWhenUsed/>
+    <w:rsid w:val="00046A84"/>
+    <w:pPr>
+      <w:spacing w:after="120"/>
+    </w:pPr>
+  </w:style>
+  <w:style w:type="character" w:customStyle="1" w:styleId="BodyTextChar">
+    <w:name w:val="Body Text Char"/>
+    <w:basedOn w:val="DefaultParagraphFont"/>
+    <w:link w:val="BodyText"/>
+    <w:uiPriority w:val="99"/>
+    <w:semiHidden/>
+    <w:rsid w:val="00046A84"/>
+  </w:style>
+  <w:style w:type="character" w:customStyle="1" w:styleId="Heading1Char">
+    <w:name w:val="Heading 1 Char"/>
+    <w:basedOn w:val="DefaultParagraphFont"/>
+    <w:link w:val="Heading1"/>
+    <w:uiPriority w:val="9"/>
+    <w:rsid w:val="00046A84"/>
+    <w:rPr>
+      <w:rFonts w:asciiTheme="majorHAnsi" w:eastAsiaTheme="majorEastAsia" w:hAnsiTheme="majorHAnsi" w:cstheme="majorBidi"/>
+      <w:color w:val="2F5496" w:themeColor="accent1" w:themeShade="BF"/>
+      <w:sz w:val="32"/>
+      <w:szCs w:val="32"/>
+    </w:rPr>
+  </w:style>
+  <w:style w:type="paragraph" w:styleId="NormalWeb">
+    <w:name w:val="Normal (Web)"/>
+    <w:basedOn w:val="Normal"/>
+    <w:uiPriority w:val="99"/>
+    <w:semiHidden/>
+    <w:unhideWhenUsed/>
+    <w:rsid w:val="004D7F5C"/>
+    <w:pPr>
+      <w:spacing w:before="100" w:beforeAutospacing="1" w:after="100" w:afterAutospacing="1" w:line="240" w:lineRule="auto"/>
+    </w:pPr>
+    <w:rPr>
+      <w:rFonts w:ascii="Times New Roman" w:eastAsia="Times New Roman" w:hAnsi="Times New Roman" w:cs="Times New Roman"/>
+      <w:sz w:val="24"/>
+      <w:szCs w:val="24"/>
+    </w:rPr>
+  </w:style>
+  <w:style w:type="character" w:styleId="Hyperlink">
+    <w:name w:val="Hyperlink"/>
+    <w:basedOn w:val="DefaultParagraphFont"/>
+    <w:uiPriority w:val="99"/>
+    <w:unhideWhenUsed/>
+    <w:rsid w:val="004D7F5C"/>
+    <w:rPr>
+      <w:color w:val="0000FF"/>
+      <w:u w:val="single"/>
+    </w:rPr>
+  </w:style>
+  <w:style w:type="character" w:styleId="UnresolvedMention">
+    <w:name w:val="Unresolved Mention"/>
+    <w:basedOn w:val="DefaultParagraphFont"/>
+    <w:uiPriority w:val="99"/>
+    <w:semiHidden/>
+    <w:unhideWhenUsed/>
+    <w:rsid w:val="004D7F5C"/>
+    <w:rPr>
+      <w:color w:val="605E5C"/>
+      <w:shd w:val="clear" w:color="auto" w:fill="E1DFDD"/>
+    </w:rPr>
+  </w:style>
+  <w:style w:type="paragraph" w:styleId="ListParagraph">
+    <w:name w:val="List Paragraph"/>
+    <w:basedOn w:val="Normal"/>
+    <w:uiPriority w:val="34"/>
+    <w:qFormat/>
+    <w:rsid w:val="003E4E2B"/>
+    <w:pPr>
+      <w:ind w:left="720"/>
+      <w:contextualSpacing/>
+    </w:pPr>
   </w:style>
 </w:styles>
 </file>

</xml_diff>